<commit_message>
updated the javadoc output along with the output for the project
</commit_message>
<xml_diff>
--- a/src/jardir/Michael Fox Project2 160928.docx
+++ b/src/jardir/Michael Fox Project2 160928.docx
@@ -35,6 +35,9 @@
       <w:r>
         <w:t>The project will read in a text file then use regular expressions to parse out the phone numbers that are in more than one format.  The numbers are read into a Phone Number class then stored in a Phone Number List class.  The numbers are then written using code from project 1 to an HTML file that has the same name as the input file from the command line but with the html extension.</w:t>
       </w:r>
+      <w:r>
+        <w:t xml:space="preserve">  For fun I added a date and time tag into the html output to help with debugging so that I know how recently the output was created</w:t>
+      </w:r>
     </w:p>
     <w:p>
       <w:r>
@@ -57,8 +60,22 @@
       <w:r>
         <w:t>In this project I started experimenting with JavaDoc as well.  The comments can be automatically generated through IntelliJ by hitting Control-I then selecting to build JavaDoc through its tools.</w:t>
       </w:r>
-      <w:bookmarkStart w:id="0" w:name="_GoBack"/>
-      <w:bookmarkEnd w:id="0"/>
+    </w:p>
+    <w:p>
+      <w:r>
+        <w:t xml:space="preserve">I also connected the overall project through IntelliJ to GitHub.  </w:t>
+      </w:r>
+      <w:hyperlink r:id="rId4" w:history="1">
+        <w:r>
+          <w:rPr>
+            <w:rStyle w:val="Hyperlink"/>
+          </w:rPr>
+          <w:t>https://github.com/foxmo44/Project-2</w:t>
+        </w:r>
+      </w:hyperlink>
+      <w:r>
+        <w:t xml:space="preserve">  It was fun just seeing what some of these additional tools in IntelliJ do.</w:t>
+      </w:r>
     </w:p>
     <w:p/>
     <w:p>
@@ -77,10 +94,10 @@
           <w:noProof/>
         </w:rPr>
         <w:drawing>
-          <wp:inline distT="0" distB="0" distL="0" distR="0" wp14:anchorId="3AAB4E16" wp14:editId="3AAF5FB8">
-            <wp:extent cx="4410075" cy="3533775"/>
-            <wp:effectExtent l="0" t="0" r="9525" b="9525"/>
-            <wp:docPr id="3" name="Picture 3"/>
+          <wp:inline distT="0" distB="0" distL="0" distR="0" wp14:anchorId="1B24137D" wp14:editId="50248DFE">
+            <wp:extent cx="4057650" cy="3667125"/>
+            <wp:effectExtent l="0" t="0" r="0" b="9525"/>
+            <wp:docPr id="1" name="Picture 1"/>
             <wp:cNvGraphicFramePr>
               <a:graphicFrameLocks xmlns:a="http://schemas.openxmlformats.org/drawingml/2006/main" noChangeAspect="1"/>
             </wp:cNvGraphicFramePr>
@@ -88,13 +105,13 @@
               <a:graphicData uri="http://schemas.openxmlformats.org/drawingml/2006/picture">
                 <pic:pic xmlns:pic="http://schemas.openxmlformats.org/drawingml/2006/picture">
                   <pic:nvPicPr>
-                    <pic:cNvPr id="0" name="Picture 2"/>
+                    <pic:cNvPr id="0" name="Picture 1"/>
                     <pic:cNvPicPr>
                       <a:picLocks noChangeAspect="1" noChangeArrowheads="1"/>
                     </pic:cNvPicPr>
                   </pic:nvPicPr>
                   <pic:blipFill>
-                    <a:blip r:embed="rId4">
+                    <a:blip r:embed="rId5">
                       <a:extLst>
                         <a:ext uri="{28A0092B-C50C-407E-A947-70E740481C1C}">
                           <a14:useLocalDpi xmlns:a14="http://schemas.microsoft.com/office/drawing/2010/main" val="0"/>
@@ -109,7 +126,7 @@
                   <pic:spPr bwMode="auto">
                     <a:xfrm>
                       <a:off x="0" y="0"/>
-                      <a:ext cx="4410075" cy="3533775"/>
+                      <a:ext cx="4057650" cy="3667125"/>
                     </a:xfrm>
                     <a:prstGeom prst="rect">
                       <a:avLst/>
@@ -125,6 +142,8 @@
           </wp:inline>
         </w:drawing>
       </w:r>
+      <w:bookmarkStart w:id="0" w:name="_GoBack"/>
+      <w:bookmarkEnd w:id="0"/>
     </w:p>
     <w:p>
       <w:pPr>
@@ -183,7 +202,7 @@
                     </pic:cNvPicPr>
                   </pic:nvPicPr>
                   <pic:blipFill>
-                    <a:blip r:embed="rId5">
+                    <a:blip r:embed="rId6">
                       <a:extLst>
                         <a:ext uri="{28A0092B-C50C-407E-A947-70E740481C1C}">
                           <a14:useLocalDpi xmlns:a14="http://schemas.microsoft.com/office/drawing/2010/main" val="0"/>
@@ -244,7 +263,7 @@
                     </pic:cNvPicPr>
                   </pic:nvPicPr>
                   <pic:blipFill>
-                    <a:blip r:embed="rId6">
+                    <a:blip r:embed="rId7">
                       <a:extLst>
                         <a:ext uri="{28A0092B-C50C-407E-A947-70E740481C1C}">
                           <a14:useLocalDpi xmlns:a14="http://schemas.microsoft.com/office/drawing/2010/main" val="0"/>
@@ -311,7 +330,7 @@
                     </pic:cNvPicPr>
                   </pic:nvPicPr>
                   <pic:blipFill>
-                    <a:blip r:embed="rId7">
+                    <a:blip r:embed="rId8">
                       <a:extLst>
                         <a:ext uri="{28A0092B-C50C-407E-A947-70E740481C1C}">
                           <a14:useLocalDpi xmlns:a14="http://schemas.microsoft.com/office/drawing/2010/main" val="0"/>
@@ -774,6 +793,17 @@
     <w:semiHidden/>
     <w:unhideWhenUsed/>
   </w:style>
+  <w:style w:type="character" w:styleId="Hyperlink">
+    <w:name w:val="Hyperlink"/>
+    <w:basedOn w:val="DefaultParagraphFont"/>
+    <w:uiPriority w:val="99"/>
+    <w:unhideWhenUsed/>
+    <w:rsid w:val="00A52FE3"/>
+    <w:rPr>
+      <w:color w:val="0563C1" w:themeColor="hyperlink"/>
+      <w:u w:val="single"/>
+    </w:rPr>
+  </w:style>
 </w:styles>
 </file>
 

</xml_diff>